<commit_message>
Copied latest from Master
</commit_message>
<xml_diff>
--- a/doc/release/HPC DME Release Notes 1.6.0.docx
+++ b/doc/release/HPC DME Release Notes 1.6.0.docx
@@ -1,6 +1,6 @@
 
 <file path=word/document.xml><?xml version="1.0" encoding="utf-8"?>
-<w:document xmlns:wpc="http://schemas.microsoft.com/office/word/2010/wordprocessingCanvas" xmlns:cx="http://schemas.microsoft.com/office/drawing/2014/chartex" xmlns:cx1="http://schemas.microsoft.com/office/drawing/2015/9/8/chartex" xmlns:cx2="http://schemas.microsoft.com/office/drawing/2015/10/21/chartex" xmlns:cx3="http://schemas.microsoft.com/office/drawing/2016/5/9/chartex" xmlns:cx4="http://schemas.microsoft.com/office/drawing/2016/5/10/chartex" xmlns:cx5="http://schemas.microsoft.com/office/drawing/2016/5/11/chartex" xmlns:cx6="http://schemas.microsoft.com/office/drawing/2016/5/12/chartex" xmlns:cx7="http://schemas.microsoft.com/office/drawing/2016/5/13/chartex" xmlns:cx8="http://schemas.microsoft.com/office/drawing/2016/5/14/chartex" xmlns:mc="http://schemas.openxmlformats.org/markup-compatibility/2006" xmlns:aink="http://schemas.microsoft.com/office/drawing/2016/ink" xmlns:am3d="http://schemas.microsoft.com/office/drawing/2017/model3d" xmlns:o="urn:schemas-microsoft-com:office:office" xmlns:r="http://schemas.openxmlformats.org/officeDocument/2006/relationships" xmlns:m="http://schemas.openxmlformats.org/officeDocument/2006/math" xmlns:v="urn:schemas-microsoft-com:vml" xmlns:wp14="http://schemas.microsoft.com/office/word/2010/wordprocessingDrawing" xmlns:wp="http://schemas.openxmlformats.org/drawingml/2006/wordprocessingDrawing" xmlns:w10="urn:schemas-microsoft-com:office:word" xmlns:w="http://schemas.openxmlformats.org/wordprocessingml/2006/main" xmlns:w14="http://schemas.microsoft.com/office/word/2010/wordml" xmlns:w15="http://schemas.microsoft.com/office/word/2012/wordml" xmlns:w16cid="http://schemas.microsoft.com/office/word/2016/wordml/cid" xmlns:w16se="http://schemas.microsoft.com/office/word/2015/wordml/symex" xmlns:wpg="http://schemas.microsoft.com/office/word/2010/wordprocessingGroup" xmlns:wpi="http://schemas.microsoft.com/office/word/2010/wordprocessingInk" xmlns:wne="http://schemas.microsoft.com/office/word/2006/wordml" xmlns:wps="http://schemas.microsoft.com/office/word/2010/wordprocessingShape" mc:Ignorable="w14 w15 w16se w16cid wp14">
+<w:document xmlns:wpc="http://schemas.microsoft.com/office/word/2010/wordprocessingCanvas" xmlns:mo="http://schemas.microsoft.com/office/mac/office/2008/main" xmlns:mc="http://schemas.openxmlformats.org/markup-compatibility/2006" xmlns:mv="urn:schemas-microsoft-com:mac:vml" xmlns:o="urn:schemas-microsoft-com:office:office" xmlns:r="http://schemas.openxmlformats.org/officeDocument/2006/relationships" xmlns:m="http://schemas.openxmlformats.org/officeDocument/2006/math" xmlns:v="urn:schemas-microsoft-com:vml" xmlns:wp14="http://schemas.microsoft.com/office/word/2010/wordprocessingDrawing" xmlns:wp="http://schemas.openxmlformats.org/drawingml/2006/wordprocessingDrawing" xmlns:w10="urn:schemas-microsoft-com:office:word" xmlns:w="http://schemas.openxmlformats.org/wordprocessingml/2006/main" xmlns:w14="http://schemas.microsoft.com/office/word/2010/wordml" xmlns:w15="http://schemas.microsoft.com/office/word/2012/wordml" xmlns:wpg="http://schemas.microsoft.com/office/word/2010/wordprocessingGroup" xmlns:wpi="http://schemas.microsoft.com/office/word/2010/wordprocessingInk" xmlns:wne="http://schemas.microsoft.com/office/word/2006/wordml" xmlns:wps="http://schemas.microsoft.com/office/word/2010/wordprocessingShape" mc:Ignorable="w14 w15 wp14">
   <w:body>
     <w:p>
       <w:pPr>
@@ -151,7 +151,17 @@
                 <w:sz w:val="28"/>
                 <w:szCs w:val="28"/>
               </w:rPr>
-              <w:t>January 30, 2018</w:t>
+              <w:t>February 7</w:t>
+            </w:r>
+            <w:bookmarkStart w:id="0" w:name="_GoBack"/>
+            <w:bookmarkEnd w:id="0"/>
+            <w:r>
+              <w:rPr>
+                <w:rFonts w:ascii="Calibri" w:hAnsi="Calibri"/>
+                <w:sz w:val="28"/>
+                <w:szCs w:val="28"/>
+              </w:rPr>
+              <w:t>, 2018</w:t>
             </w:r>
           </w:p>
           <w:p>
@@ -450,25 +460,7 @@
                 <w:sz w:val="28"/>
                 <w:szCs w:val="28"/>
               </w:rPr>
-              <w:t xml:space="preserve">The HPC DME, High Performance Computing Data Management Environment, is an adaptable and </w:t>
-            </w:r>
-            <w:proofErr w:type="gramStart"/>
-            <w:r>
-              <w:rPr>
-                <w:rFonts w:ascii="Calibri" w:eastAsiaTheme="minorHAnsi" w:hAnsi="Calibri" w:cstheme="minorBidi"/>
-                <w:sz w:val="28"/>
-                <w:szCs w:val="28"/>
-              </w:rPr>
-              <w:t>open ended</w:t>
-            </w:r>
-            <w:proofErr w:type="gramEnd"/>
-            <w:r>
-              <w:rPr>
-                <w:rFonts w:ascii="Calibri" w:eastAsiaTheme="minorHAnsi" w:hAnsi="Calibri" w:cstheme="minorBidi"/>
-                <w:sz w:val="28"/>
-                <w:szCs w:val="28"/>
-              </w:rPr>
-              <w:t xml:space="preserve"> data storage environment supporting storage and management of biomedical and informatics data, produced from various lab</w:t>
+              <w:t>The HPC DME, High Performance Computing Data Management Environment, is an adaptable and open ended data storage environment supporting storage and management of biomedical and informatics data, produced from various lab</w:t>
             </w:r>
             <w:r>
               <w:rPr>
@@ -846,7 +838,39 @@
                 <w:sz w:val="28"/>
                 <w:szCs w:val="28"/>
               </w:rPr>
-              <w:t>v1.6.0 -  January 30, 2018</w:t>
+              <w:t xml:space="preserve">v1.6.0 -  </w:t>
+            </w:r>
+            <w:r>
+              <w:rPr>
+                <w:rFonts w:ascii="Calibri" w:hAnsi="Calibri"/>
+                <w:sz w:val="28"/>
+                <w:szCs w:val="28"/>
+              </w:rPr>
+              <w:t>February</w:t>
+            </w:r>
+            <w:r>
+              <w:rPr>
+                <w:rFonts w:ascii="Calibri" w:hAnsi="Calibri"/>
+                <w:sz w:val="28"/>
+                <w:szCs w:val="28"/>
+              </w:rPr>
+              <w:t xml:space="preserve"> </w:t>
+            </w:r>
+            <w:r>
+              <w:rPr>
+                <w:rFonts w:ascii="Calibri" w:hAnsi="Calibri"/>
+                <w:sz w:val="28"/>
+                <w:szCs w:val="28"/>
+              </w:rPr>
+              <w:t>7</w:t>
+            </w:r>
+            <w:r>
+              <w:rPr>
+                <w:rFonts w:ascii="Calibri" w:hAnsi="Calibri"/>
+                <w:sz w:val="28"/>
+                <w:szCs w:val="28"/>
+              </w:rPr>
+              <w:t>, 2018</w:t>
             </w:r>
           </w:p>
           <w:p>
@@ -938,15 +962,15 @@
                 <w:sz w:val="28"/>
                 <w:szCs w:val="28"/>
               </w:rPr>
-              <w:t xml:space="preserve">This </w:t>
-            </w:r>
-            <w:r>
-              <w:rPr>
-                <w:rFonts w:ascii="Calibri" w:hAnsi="Calibri"/>
-                <w:sz w:val="28"/>
-                <w:szCs w:val="28"/>
-              </w:rPr>
-              <w:t xml:space="preserve">release had made several API, Web UI, Client Utility </w:t>
+              <w:t>S</w:t>
+            </w:r>
+            <w:r>
+              <w:rPr>
+                <w:rFonts w:ascii="Calibri" w:hAnsi="Calibri"/>
+                <w:sz w:val="28"/>
+                <w:szCs w:val="28"/>
+              </w:rPr>
+              <w:t xml:space="preserve">everal API, Web UI, Client Utility </w:t>
             </w:r>
             <w:r>
               <w:rPr>
@@ -962,7 +986,15 @@
                 <w:sz w:val="28"/>
                 <w:szCs w:val="28"/>
               </w:rPr>
-              <w:t xml:space="preserve"> and bug fixes.</w:t>
+              <w:t xml:space="preserve"> and bug fixes</w:t>
+            </w:r>
+            <w:r>
+              <w:rPr>
+                <w:rFonts w:ascii="Calibri" w:hAnsi="Calibri"/>
+                <w:sz w:val="28"/>
+                <w:szCs w:val="28"/>
+              </w:rPr>
+              <w:t xml:space="preserve"> have been made in this release.</w:t>
             </w:r>
           </w:p>
           <w:p>
@@ -1077,27 +1109,7 @@
                 <w:szCs w:val="28"/>
                 <w:shd w:val="clear" w:color="auto" w:fill="FFFFFF"/>
               </w:rPr>
-              <w:t xml:space="preserve">Environment specific properties to build and deploy </w:t>
-            </w:r>
-            <w:proofErr w:type="spellStart"/>
-            <w:r>
-              <w:rPr>
-                <w:rFonts w:asciiTheme="minorHAnsi" w:hAnsiTheme="minorHAnsi" w:cs="Arial"/>
-                <w:sz w:val="28"/>
-                <w:szCs w:val="28"/>
-                <w:shd w:val="clear" w:color="auto" w:fill="FFFFFF"/>
-              </w:rPr>
-              <w:t>WebUI</w:t>
-            </w:r>
-            <w:proofErr w:type="spellEnd"/>
-            <w:r>
-              <w:rPr>
-                <w:rFonts w:asciiTheme="minorHAnsi" w:hAnsiTheme="minorHAnsi" w:cs="Arial"/>
-                <w:sz w:val="28"/>
-                <w:szCs w:val="28"/>
-                <w:shd w:val="clear" w:color="auto" w:fill="FFFFFF"/>
-              </w:rPr>
-              <w:t xml:space="preserve">. </w:t>
+              <w:t xml:space="preserve">Environment specific properties to build and deploy WebUI. </w:t>
             </w:r>
           </w:p>
           <w:p>
@@ -1143,6 +1155,38 @@
           </w:p>
           <w:p>
             <w:pPr>
+              <w:spacing w:after="0"/>
+              <w:rPr>
+                <w:rFonts w:ascii="Calibri" w:hAnsi="Calibri"/>
+                <w:b/>
+                <w:sz w:val="28"/>
+                <w:szCs w:val="28"/>
+                <w:u w:val="single"/>
+              </w:rPr>
+            </w:pPr>
+            <w:r>
+              <w:rPr>
+                <w:rFonts w:ascii="Calibri" w:hAnsi="Calibri"/>
+                <w:b/>
+                <w:sz w:val="28"/>
+                <w:szCs w:val="28"/>
+                <w:u w:val="single"/>
+              </w:rPr>
+              <w:t>CLI Utility</w:t>
+            </w:r>
+            <w:r>
+              <w:rPr>
+                <w:rFonts w:ascii="Calibri" w:hAnsi="Calibri"/>
+                <w:b/>
+                <w:sz w:val="28"/>
+                <w:szCs w:val="28"/>
+                <w:u w:val="single"/>
+              </w:rPr>
+              <w:t>:</w:t>
+            </w:r>
+          </w:p>
+          <w:p>
+            <w:pPr>
               <w:pStyle w:val="ListParagraph"/>
               <w:numPr>
                 <w:ilvl w:val="0"/>
@@ -1150,6 +1194,133 @@
               </w:numPr>
               <w:spacing w:after="0"/>
               <w:rPr>
+                <w:rFonts w:ascii="Calibri" w:hAnsi="Calibri"/>
+                <w:sz w:val="28"/>
+                <w:szCs w:val="28"/>
+              </w:rPr>
+            </w:pPr>
+            <w:r>
+              <w:rPr>
+                <w:rFonts w:ascii="Calibri" w:hAnsi="Calibri"/>
+                <w:b/>
+                <w:sz w:val="28"/>
+                <w:szCs w:val="28"/>
+              </w:rPr>
+              <w:t>B</w:t>
+            </w:r>
+            <w:r>
+              <w:rPr>
+                <w:rFonts w:ascii="Calibri" w:hAnsi="Calibri"/>
+                <w:b/>
+                <w:sz w:val="28"/>
+                <w:szCs w:val="28"/>
+              </w:rPr>
+              <w:t>ulk registration</w:t>
+            </w:r>
+            <w:r>
+              <w:rPr>
+                <w:rFonts w:ascii="Calibri" w:hAnsi="Calibri"/>
+                <w:sz w:val="28"/>
+                <w:szCs w:val="28"/>
+              </w:rPr>
+              <w:t>:</w:t>
+            </w:r>
+            <w:r>
+              <w:rPr>
+                <w:rFonts w:ascii="Calibri" w:hAnsi="Calibri"/>
+                <w:sz w:val="28"/>
+                <w:szCs w:val="28"/>
+              </w:rPr>
+              <w:t xml:space="preserve"> </w:t>
+            </w:r>
+          </w:p>
+          <w:p>
+            <w:pPr>
+              <w:numPr>
+                <w:ilvl w:val="1"/>
+                <w:numId w:val="4"/>
+              </w:numPr>
+              <w:shd w:val="clear" w:color="auto" w:fill="FFFFFF"/>
+              <w:spacing w:before="100" w:beforeAutospacing="1" w:after="100" w:afterAutospacing="1" w:line="240" w:lineRule="auto"/>
+              <w:rPr>
+                <w:rFonts w:eastAsia="Times New Roman" w:cs="Arial"/>
+                <w:sz w:val="28"/>
+                <w:szCs w:val="28"/>
+              </w:rPr>
+            </w:pPr>
+            <w:r>
+              <w:rPr>
+                <w:rFonts w:eastAsia="Times New Roman" w:cs="Arial"/>
+                <w:sz w:val="28"/>
+                <w:szCs w:val="28"/>
+              </w:rPr>
+              <w:t xml:space="preserve">In case of failed registration, generate a list of failed files and return </w:t>
+            </w:r>
+            <w:r>
+              <w:rPr>
+                <w:rFonts w:eastAsia="Times New Roman" w:cs="Arial"/>
+                <w:sz w:val="28"/>
+                <w:szCs w:val="28"/>
+              </w:rPr>
+              <w:t>appropriate error code</w:t>
+            </w:r>
+          </w:p>
+          <w:p>
+            <w:pPr>
+              <w:numPr>
+                <w:ilvl w:val="1"/>
+                <w:numId w:val="4"/>
+              </w:numPr>
+              <w:shd w:val="clear" w:color="auto" w:fill="FFFFFF"/>
+              <w:spacing w:before="100" w:beforeAutospacing="1" w:after="100" w:afterAutospacing="1" w:line="240" w:lineRule="auto"/>
+              <w:rPr>
+                <w:rFonts w:eastAsia="Times New Roman" w:cs="Arial"/>
+                <w:sz w:val="28"/>
+                <w:szCs w:val="28"/>
+              </w:rPr>
+            </w:pPr>
+            <w:r>
+              <w:rPr>
+                <w:rFonts w:eastAsia="Times New Roman" w:cs="Arial"/>
+                <w:sz w:val="28"/>
+                <w:szCs w:val="28"/>
+              </w:rPr>
+              <w:t xml:space="preserve">Add an option </w:t>
+            </w:r>
+            <w:r>
+              <w:rPr>
+                <w:rFonts w:eastAsia="Times New Roman" w:cs="Arial"/>
+                <w:sz w:val="28"/>
+                <w:szCs w:val="28"/>
+              </w:rPr>
+              <w:t xml:space="preserve">to accept list of </w:t>
+            </w:r>
+            <w:r>
+              <w:rPr>
+                <w:rFonts w:eastAsia="Times New Roman" w:cs="Arial"/>
+                <w:sz w:val="28"/>
+                <w:szCs w:val="28"/>
+              </w:rPr>
+              <w:t xml:space="preserve">files </w:t>
+            </w:r>
+            <w:r>
+              <w:rPr>
+                <w:rFonts w:eastAsia="Times New Roman" w:cs="Arial"/>
+                <w:sz w:val="28"/>
+                <w:szCs w:val="28"/>
+              </w:rPr>
+              <w:t>to register</w:t>
+            </w:r>
+          </w:p>
+          <w:p>
+            <w:pPr>
+              <w:pStyle w:val="ListParagraph"/>
+              <w:numPr>
+                <w:ilvl w:val="1"/>
+                <w:numId w:val="4"/>
+              </w:numPr>
+              <w:spacing w:after="0"/>
+              <w:rPr>
                 <w:rFonts w:asciiTheme="minorHAnsi" w:hAnsiTheme="minorHAnsi"/>
                 <w:sz w:val="28"/>
                 <w:szCs w:val="28"/>
@@ -1157,135 +1328,98 @@
             </w:pPr>
             <w:r>
               <w:rPr>
+                <w:rFonts w:asciiTheme="minorHAnsi" w:hAnsiTheme="minorHAnsi" w:cs="Arial"/>
+                <w:sz w:val="28"/>
+                <w:szCs w:val="28"/>
+                <w:shd w:val="clear" w:color="auto" w:fill="FFFFFF"/>
+              </w:rPr>
+              <w:t>Add an option to use signed S3 URL or default transfers</w:t>
+            </w:r>
+          </w:p>
+          <w:p>
+            <w:pPr>
+              <w:numPr>
+                <w:ilvl w:val="1"/>
+                <w:numId w:val="4"/>
+              </w:numPr>
+              <w:shd w:val="clear" w:color="auto" w:fill="FFFFFF"/>
+              <w:spacing w:before="100" w:beforeAutospacing="1" w:after="100" w:afterAutospacing="1" w:line="240" w:lineRule="auto"/>
+              <w:rPr>
+                <w:rFonts w:eastAsia="Times New Roman" w:cs="Arial"/>
+                <w:sz w:val="28"/>
+                <w:szCs w:val="28"/>
+              </w:rPr>
+            </w:pPr>
+            <w:r>
+              <w:rPr>
+                <w:rFonts w:eastAsia="Times New Roman" w:cs="Arial"/>
+                <w:sz w:val="28"/>
+                <w:szCs w:val="28"/>
+              </w:rPr>
+              <w:t>Report the transfer speed in terms of bits/second</w:t>
+            </w:r>
+          </w:p>
+          <w:p>
+            <w:pPr>
+              <w:pStyle w:val="ListParagraph"/>
+              <w:numPr>
+                <w:ilvl w:val="1"/>
+                <w:numId w:val="4"/>
+              </w:numPr>
+              <w:spacing w:after="0"/>
+              <w:rPr>
                 <w:rFonts w:asciiTheme="minorHAnsi" w:hAnsiTheme="minorHAnsi"/>
-                <w:b/>
-                <w:sz w:val="28"/>
-                <w:szCs w:val="28"/>
-              </w:rPr>
-              <w:t xml:space="preserve">Bulk </w:t>
-            </w:r>
-            <w:r>
-              <w:rPr>
-                <w:rFonts w:asciiTheme="minorHAnsi" w:hAnsiTheme="minorHAnsi"/>
-                <w:b/>
-                <w:sz w:val="28"/>
-                <w:szCs w:val="28"/>
-              </w:rPr>
-              <w:t>Register Data file</w:t>
-            </w:r>
-            <w:r>
-              <w:rPr>
-                <w:rFonts w:asciiTheme="minorHAnsi" w:hAnsiTheme="minorHAnsi"/>
-                <w:b/>
-                <w:sz w:val="28"/>
-                <w:szCs w:val="28"/>
-              </w:rPr>
-              <w:t>s from Globus</w:t>
-            </w:r>
-            <w:r>
-              <w:rPr>
-                <w:rFonts w:asciiTheme="minorHAnsi" w:hAnsiTheme="minorHAnsi"/>
-                <w:b/>
-                <w:sz w:val="28"/>
-                <w:szCs w:val="28"/>
-              </w:rPr>
-              <w:t xml:space="preserve">: </w:t>
-            </w:r>
-            <w:r>
-              <w:rPr>
-                <w:rFonts w:asciiTheme="minorHAnsi" w:hAnsiTheme="minorHAnsi"/>
-                <w:sz w:val="28"/>
-                <w:szCs w:val="28"/>
-              </w:rPr>
-              <w:t xml:space="preserve">Register </w:t>
-            </w:r>
-            <w:r>
-              <w:rPr>
-                <w:rFonts w:asciiTheme="minorHAnsi" w:hAnsiTheme="minorHAnsi"/>
-                <w:sz w:val="28"/>
-                <w:szCs w:val="28"/>
-              </w:rPr>
-              <w:t xml:space="preserve">multiple </w:t>
-            </w:r>
-            <w:r>
-              <w:rPr>
-                <w:rFonts w:asciiTheme="minorHAnsi" w:hAnsiTheme="minorHAnsi"/>
-                <w:sz w:val="28"/>
-                <w:szCs w:val="28"/>
-              </w:rPr>
-              <w:t>data file</w:t>
-            </w:r>
-            <w:r>
-              <w:rPr>
-                <w:rFonts w:asciiTheme="minorHAnsi" w:hAnsiTheme="minorHAnsi"/>
-                <w:sz w:val="28"/>
-                <w:szCs w:val="28"/>
-              </w:rPr>
-              <w:t>s and folders asynchronously</w:t>
-            </w:r>
-            <w:r>
-              <w:rPr>
-                <w:rFonts w:asciiTheme="minorHAnsi" w:hAnsiTheme="minorHAnsi"/>
-                <w:sz w:val="28"/>
-                <w:szCs w:val="28"/>
-              </w:rPr>
-              <w:t xml:space="preserve"> </w:t>
-            </w:r>
-            <w:r>
-              <w:rPr>
-                <w:rFonts w:asciiTheme="minorHAnsi" w:hAnsiTheme="minorHAnsi"/>
-                <w:sz w:val="28"/>
-                <w:szCs w:val="28"/>
-              </w:rPr>
-              <w:t>from a Globus Endpoint</w:t>
-            </w:r>
-            <w:r>
-              <w:rPr>
-                <w:rFonts w:asciiTheme="minorHAnsi" w:hAnsiTheme="minorHAnsi"/>
-                <w:sz w:val="28"/>
-                <w:szCs w:val="28"/>
-              </w:rPr>
-              <w:t xml:space="preserve">. </w:t>
-            </w:r>
-            <w:r>
-              <w:rPr>
-                <w:rFonts w:asciiTheme="minorHAnsi" w:hAnsiTheme="minorHAnsi"/>
-                <w:sz w:val="28"/>
-                <w:szCs w:val="28"/>
-              </w:rPr>
-              <w:t>Include or exclude criteria can be given to filter the folders to select specific files.</w:t>
-            </w:r>
-          </w:p>
-          <w:p>
-            <w:pPr>
-              <w:spacing w:after="0"/>
-              <w:rPr>
-                <w:rFonts w:ascii="Calibri" w:hAnsi="Calibri"/>
-                <w:b/>
-                <w:sz w:val="28"/>
-                <w:szCs w:val="28"/>
-                <w:u w:val="single"/>
-              </w:rPr>
-            </w:pPr>
-            <w:r>
-              <w:rPr>
-                <w:rFonts w:ascii="Calibri" w:hAnsi="Calibri"/>
-                <w:b/>
-                <w:sz w:val="28"/>
-                <w:szCs w:val="28"/>
-                <w:u w:val="single"/>
-              </w:rPr>
-              <w:t>CLI Utility</w:t>
-            </w:r>
-            <w:r>
-              <w:rPr>
-                <w:rFonts w:ascii="Calibri" w:hAnsi="Calibri"/>
-                <w:b/>
-                <w:sz w:val="28"/>
-                <w:szCs w:val="28"/>
-                <w:u w:val="single"/>
-              </w:rPr>
-              <w:t>:</w:t>
+                <w:sz w:val="28"/>
+                <w:szCs w:val="28"/>
+              </w:rPr>
+            </w:pPr>
+            <w:r>
+              <w:rPr>
+                <w:rFonts w:asciiTheme="minorHAnsi" w:hAnsiTheme="minorHAnsi" w:cs="Arial"/>
+                <w:sz w:val="28"/>
+                <w:szCs w:val="28"/>
+                <w:shd w:val="clear" w:color="auto" w:fill="FFFFFF"/>
+              </w:rPr>
+              <w:t xml:space="preserve">Replace white space in the names of files and folder spaces, with '_' </w:t>
+            </w:r>
+          </w:p>
+          <w:p>
+            <w:pPr>
+              <w:numPr>
+                <w:ilvl w:val="1"/>
+                <w:numId w:val="4"/>
+              </w:numPr>
+              <w:shd w:val="clear" w:color="auto" w:fill="FFFFFF"/>
+              <w:spacing w:before="100" w:beforeAutospacing="1" w:after="100" w:afterAutospacing="1" w:line="240" w:lineRule="auto"/>
+              <w:rPr>
+                <w:rFonts w:eastAsia="Times New Roman" w:cs="Arial"/>
+                <w:sz w:val="28"/>
+                <w:szCs w:val="28"/>
+              </w:rPr>
+            </w:pPr>
+            <w:r>
+              <w:rPr>
+                <w:rFonts w:eastAsia="Times New Roman" w:cs="Arial"/>
+                <w:sz w:val="28"/>
+                <w:szCs w:val="28"/>
+              </w:rPr>
+              <w:t>Display and v</w:t>
+            </w:r>
+            <w:r>
+              <w:rPr>
+                <w:rFonts w:eastAsia="Times New Roman" w:cs="Arial"/>
+                <w:sz w:val="28"/>
+                <w:szCs w:val="28"/>
+              </w:rPr>
+              <w:t xml:space="preserve">erify checksum </w:t>
+            </w:r>
+            <w:r>
+              <w:rPr>
+                <w:rFonts w:eastAsia="Times New Roman" w:cs="Arial"/>
+                <w:sz w:val="28"/>
+                <w:szCs w:val="28"/>
+              </w:rPr>
+              <w:t>for registrations with pre-signed URL. Make checksum verification as option</w:t>
             </w:r>
           </w:p>
           <w:p>
@@ -1305,114 +1439,127 @@
             <w:r>
               <w:rPr>
                 <w:rFonts w:ascii="Calibri" w:hAnsi="Calibri"/>
+                <w:sz w:val="28"/>
+                <w:szCs w:val="28"/>
+              </w:rPr>
+              <w:t>Utility to rename collection or data file logical path</w:t>
+            </w:r>
+          </w:p>
+          <w:p>
+            <w:pPr>
+              <w:pStyle w:val="ListParagraph"/>
+              <w:spacing w:after="0"/>
+              <w:rPr>
+                <w:rFonts w:ascii="Calibri" w:hAnsi="Calibri"/>
+                <w:sz w:val="28"/>
+                <w:szCs w:val="28"/>
+              </w:rPr>
+            </w:pPr>
+          </w:p>
+          <w:p>
+            <w:pPr>
+              <w:spacing w:after="0"/>
+              <w:rPr>
+                <w:rFonts w:ascii="Calibri" w:hAnsi="Calibri"/>
                 <w:b/>
                 <w:sz w:val="28"/>
                 <w:szCs w:val="28"/>
-              </w:rPr>
-              <w:t>B</w:t>
-            </w:r>
+                <w:u w:val="single"/>
+              </w:rPr>
+            </w:pPr>
             <w:r>
               <w:rPr>
                 <w:rFonts w:ascii="Calibri" w:hAnsi="Calibri"/>
                 <w:b/>
                 <w:sz w:val="28"/>
                 <w:szCs w:val="28"/>
-              </w:rPr>
-              <w:t>ulk registration</w:t>
-            </w:r>
-            <w:r>
-              <w:rPr>
-                <w:rFonts w:ascii="Calibri" w:hAnsi="Calibri"/>
-                <w:sz w:val="28"/>
-                <w:szCs w:val="28"/>
+                <w:u w:val="single"/>
+              </w:rPr>
+              <w:t>API</w:t>
+            </w:r>
+            <w:r>
+              <w:rPr>
+                <w:rFonts w:ascii="Calibri" w:hAnsi="Calibri"/>
+                <w:b/>
+                <w:sz w:val="28"/>
+                <w:szCs w:val="28"/>
+                <w:u w:val="single"/>
               </w:rPr>
               <w:t>:</w:t>
             </w:r>
-            <w:r>
-              <w:rPr>
-                <w:rFonts w:ascii="Calibri" w:hAnsi="Calibri"/>
-                <w:sz w:val="28"/>
-                <w:szCs w:val="28"/>
-              </w:rPr>
-              <w:t xml:space="preserve"> </w:t>
-            </w:r>
-          </w:p>
-          <w:p>
-            <w:pPr>
+          </w:p>
+          <w:p>
+            <w:pPr>
+              <w:pStyle w:val="ListParagraph"/>
               <w:numPr>
-                <w:ilvl w:val="1"/>
+                <w:ilvl w:val="0"/>
                 <w:numId w:val="4"/>
               </w:numPr>
-              <w:shd w:val="clear" w:color="auto" w:fill="FFFFFF"/>
-              <w:spacing w:before="100" w:beforeAutospacing="1" w:after="100" w:afterAutospacing="1" w:line="240" w:lineRule="auto"/>
-              <w:rPr>
-                <w:rFonts w:eastAsia="Times New Roman" w:cs="Arial"/>
-                <w:sz w:val="28"/>
-                <w:szCs w:val="28"/>
-              </w:rPr>
-            </w:pPr>
-            <w:r>
-              <w:rPr>
-                <w:rFonts w:eastAsia="Times New Roman" w:cs="Arial"/>
-                <w:sz w:val="28"/>
-                <w:szCs w:val="28"/>
-              </w:rPr>
-              <w:t xml:space="preserve">In case of failed registration, generate a list of failed files and return </w:t>
-            </w:r>
-            <w:r>
-              <w:rPr>
-                <w:rFonts w:eastAsia="Times New Roman" w:cs="Arial"/>
-                <w:sz w:val="28"/>
-                <w:szCs w:val="28"/>
-              </w:rPr>
-              <w:t>appropriate error code</w:t>
-            </w:r>
-          </w:p>
-          <w:p>
-            <w:pPr>
+              <w:spacing w:after="0"/>
+              <w:rPr>
+                <w:rFonts w:asciiTheme="minorHAnsi" w:hAnsiTheme="minorHAnsi"/>
+                <w:sz w:val="28"/>
+                <w:szCs w:val="28"/>
+              </w:rPr>
+            </w:pPr>
+            <w:r>
+              <w:rPr>
+                <w:rFonts w:asciiTheme="minorHAnsi" w:hAnsiTheme="minorHAnsi"/>
+                <w:b/>
+                <w:sz w:val="28"/>
+                <w:szCs w:val="28"/>
+              </w:rPr>
+              <w:t>Data Store:</w:t>
+            </w:r>
+            <w:r>
+              <w:rPr>
+                <w:rFonts w:asciiTheme="minorHAnsi" w:hAnsiTheme="minorHAnsi"/>
+                <w:sz w:val="28"/>
+                <w:szCs w:val="28"/>
+              </w:rPr>
+              <w:t xml:space="preserve"> </w:t>
+            </w:r>
+            <w:r>
+              <w:rPr>
+                <w:rFonts w:asciiTheme="minorHAnsi" w:hAnsiTheme="minorHAnsi" w:cs="Arial"/>
+                <w:sz w:val="28"/>
+                <w:szCs w:val="28"/>
+                <w:shd w:val="clear" w:color="auto" w:fill="FFFFFF"/>
+              </w:rPr>
+              <w:t>By default, HPC DME writes into S3 compatible storage device. Support to write into POSIX type file system storage is added.</w:t>
+            </w:r>
+          </w:p>
+          <w:p>
+            <w:pPr>
+              <w:pStyle w:val="ListParagraph"/>
               <w:numPr>
-                <w:ilvl w:val="1"/>
+                <w:ilvl w:val="0"/>
                 <w:numId w:val="4"/>
               </w:numPr>
-              <w:shd w:val="clear" w:color="auto" w:fill="FFFFFF"/>
-              <w:spacing w:before="100" w:beforeAutospacing="1" w:after="100" w:afterAutospacing="1" w:line="240" w:lineRule="auto"/>
-              <w:rPr>
-                <w:rFonts w:eastAsia="Times New Roman" w:cs="Arial"/>
-                <w:sz w:val="28"/>
-                <w:szCs w:val="28"/>
-              </w:rPr>
-            </w:pPr>
-            <w:r>
-              <w:rPr>
-                <w:rFonts w:eastAsia="Times New Roman" w:cs="Arial"/>
-                <w:sz w:val="28"/>
-                <w:szCs w:val="28"/>
-              </w:rPr>
-              <w:t xml:space="preserve">Add an option </w:t>
-            </w:r>
-            <w:r>
-              <w:rPr>
-                <w:rFonts w:eastAsia="Times New Roman" w:cs="Arial"/>
-                <w:sz w:val="28"/>
-                <w:szCs w:val="28"/>
-              </w:rPr>
-              <w:t xml:space="preserve">to accept list of </w:t>
-            </w:r>
-            <w:r>
-              <w:rPr>
-                <w:rFonts w:eastAsia="Times New Roman" w:cs="Arial"/>
-                <w:sz w:val="28"/>
-                <w:szCs w:val="28"/>
-              </w:rPr>
-              <w:t xml:space="preserve">files </w:t>
-            </w:r>
-            <w:r>
-              <w:rPr>
-                <w:rFonts w:eastAsia="Times New Roman" w:cs="Arial"/>
-                <w:sz w:val="28"/>
-                <w:szCs w:val="28"/>
-              </w:rPr>
-              <w:t>to register</w:t>
+              <w:spacing w:after="0"/>
+              <w:rPr>
+                <w:rFonts w:asciiTheme="minorHAnsi" w:hAnsiTheme="minorHAnsi"/>
+                <w:sz w:val="28"/>
+                <w:szCs w:val="28"/>
+              </w:rPr>
+            </w:pPr>
+            <w:r>
+              <w:rPr>
+                <w:rFonts w:asciiTheme="minorHAnsi" w:hAnsiTheme="minorHAnsi"/>
+                <w:b/>
+                <w:sz w:val="28"/>
+                <w:szCs w:val="28"/>
+              </w:rPr>
+              <w:t>Authentication</w:t>
+            </w:r>
+            <w:r>
+              <w:rPr>
+                <w:rFonts w:asciiTheme="minorHAnsi" w:hAnsiTheme="minorHAnsi"/>
+                <w:b/>
+                <w:sz w:val="28"/>
+                <w:szCs w:val="28"/>
+              </w:rPr>
+              <w:t xml:space="preserve">: </w:t>
             </w:r>
           </w:p>
           <w:p>
@@ -1431,35 +1578,20 @@
             </w:pPr>
             <w:r>
               <w:rPr>
+                <w:rFonts w:asciiTheme="minorHAnsi" w:hAnsiTheme="minorHAnsi"/>
+                <w:sz w:val="28"/>
+                <w:szCs w:val="28"/>
+              </w:rPr>
+              <w:t>Non-LDAP authentication (iRODS)</w:t>
+            </w:r>
+            <w:r>
+              <w:rPr>
                 <w:rFonts w:asciiTheme="minorHAnsi" w:hAnsiTheme="minorHAnsi" w:cs="Arial"/>
                 <w:sz w:val="28"/>
                 <w:szCs w:val="28"/>
                 <w:shd w:val="clear" w:color="auto" w:fill="FFFFFF"/>
               </w:rPr>
-              <w:t>Add an option to use signed S3 URL or default transfers</w:t>
-            </w:r>
-          </w:p>
-          <w:p>
-            <w:pPr>
-              <w:numPr>
-                <w:ilvl w:val="1"/>
-                <w:numId w:val="4"/>
-              </w:numPr>
-              <w:shd w:val="clear" w:color="auto" w:fill="FFFFFF"/>
-              <w:spacing w:before="100" w:beforeAutospacing="1" w:after="100" w:afterAutospacing="1" w:line="240" w:lineRule="auto"/>
-              <w:rPr>
-                <w:rFonts w:eastAsia="Times New Roman" w:cs="Arial"/>
-                <w:sz w:val="28"/>
-                <w:szCs w:val="28"/>
-              </w:rPr>
-            </w:pPr>
-            <w:r>
-              <w:rPr>
-                <w:rFonts w:eastAsia="Times New Roman" w:cs="Arial"/>
-                <w:sz w:val="28"/>
-                <w:szCs w:val="28"/>
-              </w:rPr>
-              <w:t>Report the transfer speed in terms of bits/second</w:t>
+              <w:t xml:space="preserve"> is supported. User accounts created with iRODS can be used to access HPC DME if LDAP is turned off </w:t>
             </w:r>
           </w:p>
           <w:p>
@@ -1478,52 +1610,50 @@
             </w:pPr>
             <w:r>
               <w:rPr>
-                <w:rFonts w:asciiTheme="minorHAnsi" w:hAnsiTheme="minorHAnsi" w:cs="Arial"/>
-                <w:sz w:val="28"/>
-                <w:szCs w:val="28"/>
-                <w:shd w:val="clear" w:color="auto" w:fill="FFFFFF"/>
-              </w:rPr>
-              <w:t xml:space="preserve">Replace white space in the names of files and folder spaces, with '_' </w:t>
-            </w:r>
-          </w:p>
-          <w:p>
-            <w:pPr>
+                <w:rFonts w:asciiTheme="minorHAnsi" w:hAnsiTheme="minorHAnsi"/>
+                <w:sz w:val="28"/>
+                <w:szCs w:val="28"/>
+              </w:rPr>
+              <w:t xml:space="preserve">Using authentication token across HPC DME servers </w:t>
+            </w:r>
+            <w:r>
+              <w:rPr>
+                <w:rFonts w:asciiTheme="minorHAnsi" w:hAnsiTheme="minorHAnsi"/>
+                <w:sz w:val="28"/>
+                <w:szCs w:val="28"/>
+              </w:rPr>
+              <w:t>(in different tiers) now displays</w:t>
+            </w:r>
+            <w:r>
+              <w:rPr>
+                <w:rFonts w:asciiTheme="minorHAnsi" w:hAnsiTheme="minorHAnsi"/>
+                <w:sz w:val="28"/>
+                <w:szCs w:val="28"/>
+              </w:rPr>
+              <w:t xml:space="preserve">. </w:t>
+            </w:r>
+          </w:p>
+          <w:p>
+            <w:pPr>
+              <w:pStyle w:val="ListParagraph"/>
               <w:numPr>
                 <w:ilvl w:val="1"/>
                 <w:numId w:val="4"/>
               </w:numPr>
-              <w:shd w:val="clear" w:color="auto" w:fill="FFFFFF"/>
-              <w:spacing w:before="100" w:beforeAutospacing="1" w:after="100" w:afterAutospacing="1" w:line="240" w:lineRule="auto"/>
-              <w:rPr>
-                <w:rFonts w:eastAsia="Times New Roman" w:cs="Arial"/>
-                <w:sz w:val="28"/>
-                <w:szCs w:val="28"/>
-              </w:rPr>
-            </w:pPr>
-            <w:r>
-              <w:rPr>
-                <w:rFonts w:eastAsia="Times New Roman" w:cs="Arial"/>
-                <w:sz w:val="28"/>
-                <w:szCs w:val="28"/>
-              </w:rPr>
-              <w:lastRenderedPageBreak/>
-              <w:t>Display and v</w:t>
-            </w:r>
-            <w:r>
-              <w:rPr>
-                <w:rFonts w:eastAsia="Times New Roman" w:cs="Arial"/>
-                <w:sz w:val="28"/>
-                <w:szCs w:val="28"/>
-              </w:rPr>
-              <w:t xml:space="preserve">erify checksum </w:t>
-            </w:r>
-            <w:r>
-              <w:rPr>
-                <w:rFonts w:eastAsia="Times New Roman" w:cs="Arial"/>
-                <w:sz w:val="28"/>
-                <w:szCs w:val="28"/>
-              </w:rPr>
-              <w:t>for registrations with pre-signed URL. Make checksum verification as option</w:t>
+              <w:spacing w:after="0"/>
+              <w:rPr>
+                <w:rFonts w:asciiTheme="minorHAnsi" w:hAnsiTheme="minorHAnsi"/>
+                <w:sz w:val="28"/>
+                <w:szCs w:val="28"/>
+              </w:rPr>
+            </w:pPr>
+            <w:r>
+              <w:rPr>
+                <w:rFonts w:asciiTheme="minorHAnsi" w:hAnsiTheme="minorHAnsi"/>
+                <w:sz w:val="28"/>
+                <w:szCs w:val="28"/>
+              </w:rPr>
+              <w:t>Non-expired authentication token to support long running tasks</w:t>
             </w:r>
           </w:p>
           <w:p>
@@ -1535,61 +1665,83 @@
               </w:numPr>
               <w:spacing w:after="0"/>
               <w:rPr>
-                <w:rFonts w:ascii="Calibri" w:hAnsi="Calibri"/>
-                <w:sz w:val="28"/>
-                <w:szCs w:val="28"/>
-              </w:rPr>
-            </w:pPr>
-            <w:r>
-              <w:rPr>
-                <w:rFonts w:ascii="Calibri" w:hAnsi="Calibri"/>
-                <w:sz w:val="28"/>
-                <w:szCs w:val="28"/>
-              </w:rPr>
-              <w:t>Utility to rename collection or data file logical path</w:t>
+                <w:rFonts w:asciiTheme="minorHAnsi" w:hAnsiTheme="minorHAnsi"/>
+                <w:sz w:val="28"/>
+                <w:szCs w:val="28"/>
+              </w:rPr>
+            </w:pPr>
+            <w:r>
+              <w:rPr>
+                <w:rFonts w:asciiTheme="minorHAnsi" w:hAnsiTheme="minorHAnsi"/>
+                <w:b/>
+                <w:sz w:val="28"/>
+                <w:szCs w:val="28"/>
+              </w:rPr>
+              <w:t>Download</w:t>
+            </w:r>
+            <w:r>
+              <w:rPr>
+                <w:rFonts w:asciiTheme="minorHAnsi" w:hAnsiTheme="minorHAnsi"/>
+                <w:b/>
+                <w:sz w:val="28"/>
+                <w:szCs w:val="28"/>
+              </w:rPr>
+              <w:t>:</w:t>
+            </w:r>
+            <w:r>
+              <w:rPr>
+                <w:rFonts w:asciiTheme="minorHAnsi" w:hAnsiTheme="minorHAnsi"/>
+                <w:sz w:val="28"/>
+                <w:szCs w:val="28"/>
+              </w:rPr>
+              <w:t xml:space="preserve"> </w:t>
             </w:r>
           </w:p>
           <w:p>
             <w:pPr>
               <w:pStyle w:val="ListParagraph"/>
+              <w:numPr>
+                <w:ilvl w:val="1"/>
+                <w:numId w:val="4"/>
+              </w:numPr>
               <w:spacing w:after="0"/>
               <w:rPr>
-                <w:rFonts w:ascii="Calibri" w:hAnsi="Calibri"/>
-                <w:sz w:val="28"/>
-                <w:szCs w:val="28"/>
-              </w:rPr>
-            </w:pPr>
-          </w:p>
-          <w:p>
-            <w:pPr>
+                <w:rFonts w:asciiTheme="minorHAnsi" w:hAnsiTheme="minorHAnsi"/>
+                <w:sz w:val="28"/>
+                <w:szCs w:val="28"/>
+              </w:rPr>
+            </w:pPr>
+            <w:r>
+              <w:rPr>
+                <w:rFonts w:asciiTheme="minorHAnsi" w:hAnsiTheme="minorHAnsi"/>
+                <w:sz w:val="28"/>
+                <w:szCs w:val="28"/>
+              </w:rPr>
+              <w:t>Download through S3 pre-signed URL to improve performance</w:t>
+            </w:r>
+          </w:p>
+          <w:p>
+            <w:pPr>
+              <w:pStyle w:val="ListParagraph"/>
+              <w:numPr>
+                <w:ilvl w:val="1"/>
+                <w:numId w:val="4"/>
+              </w:numPr>
               <w:spacing w:after="0"/>
               <w:rPr>
-                <w:rFonts w:ascii="Calibri" w:hAnsi="Calibri"/>
-                <w:b/>
-                <w:sz w:val="28"/>
-                <w:szCs w:val="28"/>
-                <w:u w:val="single"/>
-              </w:rPr>
-            </w:pPr>
-            <w:r>
-              <w:rPr>
-                <w:rFonts w:ascii="Calibri" w:hAnsi="Calibri"/>
-                <w:b/>
-                <w:sz w:val="28"/>
-                <w:szCs w:val="28"/>
-                <w:u w:val="single"/>
-              </w:rPr>
-              <w:t>API</w:t>
-            </w:r>
-            <w:r>
-              <w:rPr>
-                <w:rFonts w:ascii="Calibri" w:hAnsi="Calibri"/>
-                <w:b/>
-                <w:sz w:val="28"/>
-                <w:szCs w:val="28"/>
-                <w:u w:val="single"/>
-              </w:rPr>
-              <w:t>:</w:t>
+                <w:rFonts w:asciiTheme="minorHAnsi" w:hAnsiTheme="minorHAnsi"/>
+                <w:sz w:val="28"/>
+                <w:szCs w:val="28"/>
+              </w:rPr>
+            </w:pPr>
+            <w:r>
+              <w:rPr>
+                <w:rFonts w:asciiTheme="minorHAnsi" w:hAnsiTheme="minorHAnsi" w:cs="Arial"/>
+                <w:sz w:val="28"/>
+                <w:szCs w:val="28"/>
+                <w:shd w:val="clear" w:color="auto" w:fill="FFFFFF"/>
+              </w:rPr>
+              <w:t>Option to overwrite existing files on Asynchronous download</w:t>
             </w:r>
           </w:p>
           <w:p>
@@ -1613,7 +1765,7 @@
                 <w:sz w:val="28"/>
                 <w:szCs w:val="28"/>
               </w:rPr>
-              <w:t>Data Store:</w:t>
+              <w:t>Globus:</w:t>
             </w:r>
             <w:r>
               <w:rPr>
@@ -1623,6 +1775,44 @@
               </w:rPr>
               <w:t xml:space="preserve"> </w:t>
             </w:r>
+          </w:p>
+          <w:p>
+            <w:pPr>
+              <w:pStyle w:val="ListParagraph"/>
+              <w:numPr>
+                <w:ilvl w:val="1"/>
+                <w:numId w:val="4"/>
+              </w:numPr>
+              <w:spacing w:after="0"/>
+              <w:rPr>
+                <w:rFonts w:asciiTheme="minorHAnsi" w:hAnsiTheme="minorHAnsi"/>
+                <w:sz w:val="28"/>
+                <w:szCs w:val="28"/>
+              </w:rPr>
+            </w:pPr>
+            <w:r>
+              <w:rPr>
+                <w:rFonts w:asciiTheme="minorHAnsi" w:hAnsiTheme="minorHAnsi"/>
+                <w:sz w:val="28"/>
+                <w:szCs w:val="28"/>
+              </w:rPr>
+              <w:t xml:space="preserve">To address scalability and performance, HPC DME uses Globus groups with pool of application accounts. Each DOC is assigned with a Globus group. HPC DME manages the pooling of the accounts and assigning data transfer requests with in a group.  </w:t>
+            </w:r>
+          </w:p>
+          <w:p>
+            <w:pPr>
+              <w:pStyle w:val="ListParagraph"/>
+              <w:numPr>
+                <w:ilvl w:val="1"/>
+                <w:numId w:val="4"/>
+              </w:numPr>
+              <w:spacing w:after="0"/>
+              <w:rPr>
+                <w:rFonts w:asciiTheme="minorHAnsi" w:hAnsiTheme="minorHAnsi"/>
+                <w:sz w:val="28"/>
+                <w:szCs w:val="28"/>
+              </w:rPr>
+            </w:pPr>
             <w:r>
               <w:rPr>
                 <w:rFonts w:asciiTheme="minorHAnsi" w:hAnsiTheme="minorHAnsi" w:cs="Arial"/>
@@ -1630,7 +1820,7 @@
                 <w:szCs w:val="28"/>
                 <w:shd w:val="clear" w:color="auto" w:fill="FFFFFF"/>
               </w:rPr>
-              <w:t>By default, HPC DME writes into S3 compatible storage device. Support to write into POSIX type file system storage is added.</w:t>
+              <w:t>For upload, download tasks, report the effective transfer speed that is generated by Globus.</w:t>
             </w:r>
           </w:p>
           <w:p>
@@ -1643,6 +1833,7 @@
               <w:spacing w:after="0"/>
               <w:rPr>
                 <w:rFonts w:asciiTheme="minorHAnsi" w:hAnsiTheme="minorHAnsi"/>
+                <w:b/>
                 <w:sz w:val="28"/>
                 <w:szCs w:val="28"/>
               </w:rPr>
@@ -1654,16 +1845,7 @@
                 <w:sz w:val="28"/>
                 <w:szCs w:val="28"/>
               </w:rPr>
-              <w:t>Authentication</w:t>
-            </w:r>
-            <w:r>
-              <w:rPr>
-                <w:rFonts w:asciiTheme="minorHAnsi" w:hAnsiTheme="minorHAnsi"/>
-                <w:b/>
-                <w:sz w:val="28"/>
-                <w:szCs w:val="28"/>
-              </w:rPr>
-              <w:t xml:space="preserve">: </w:t>
+              <w:t>General:</w:t>
             </w:r>
           </w:p>
           <w:p>
@@ -1686,16 +1868,47 @@
                 <w:sz w:val="28"/>
                 <w:szCs w:val="28"/>
               </w:rPr>
-              <w:t>Non-LDAP authentication (iRODS)</w:t>
-            </w:r>
-            <w:r>
-              <w:rPr>
-                <w:rFonts w:asciiTheme="minorHAnsi" w:hAnsiTheme="minorHAnsi" w:cs="Arial"/>
-                <w:sz w:val="28"/>
-                <w:szCs w:val="28"/>
-                <w:shd w:val="clear" w:color="auto" w:fill="FFFFFF"/>
-              </w:rPr>
-              <w:t xml:space="preserve"> is supported. User accounts created with iRODS can be used to access HPC DME if LDAP is turned off </w:t>
+              <w:t xml:space="preserve">Keystore update to import iRODS, </w:t>
+            </w:r>
+            <w:r>
+              <w:rPr>
+                <w:rFonts w:asciiTheme="minorHAnsi" w:hAnsiTheme="minorHAnsi"/>
+                <w:sz w:val="28"/>
+                <w:szCs w:val="28"/>
+              </w:rPr>
+              <w:t>Cleversafe, LDAP SSL Certs into cacerts</w:t>
+            </w:r>
+            <w:r>
+              <w:rPr>
+                <w:rFonts w:asciiTheme="minorHAnsi" w:hAnsiTheme="minorHAnsi"/>
+                <w:sz w:val="28"/>
+                <w:szCs w:val="28"/>
+              </w:rPr>
+              <w:t xml:space="preserve"> through </w:t>
+            </w:r>
+            <w:r>
+              <w:rPr>
+                <w:rFonts w:asciiTheme="minorHAnsi" w:hAnsiTheme="minorHAnsi"/>
+                <w:sz w:val="28"/>
+                <w:szCs w:val="28"/>
+              </w:rPr>
+              <w:t xml:space="preserve">the </w:t>
+            </w:r>
+            <w:r>
+              <w:rPr>
+                <w:rFonts w:asciiTheme="minorHAnsi" w:hAnsiTheme="minorHAnsi"/>
+                <w:sz w:val="28"/>
+                <w:szCs w:val="28"/>
+              </w:rPr>
+              <w:t>build process</w:t>
+            </w:r>
+            <w:r>
+              <w:rPr>
+                <w:rFonts w:asciiTheme="minorHAnsi" w:hAnsiTheme="minorHAnsi"/>
+                <w:sz w:val="28"/>
+                <w:szCs w:val="28"/>
+              </w:rPr>
+              <w:t>.</w:t>
             </w:r>
           </w:p>
           <w:p>
@@ -1714,11 +1927,12 @@
             </w:pPr>
             <w:r>
               <w:rPr>
-                <w:rFonts w:asciiTheme="minorHAnsi" w:hAnsiTheme="minorHAnsi"/>
-                <w:sz w:val="28"/>
-                <w:szCs w:val="28"/>
-              </w:rPr>
-              <w:t xml:space="preserve">Using authentication token across HPC DME servers is now allowed. A valid error message is displayed. </w:t>
+                <w:rFonts w:asciiTheme="minorHAnsi" w:hAnsiTheme="minorHAnsi" w:cs="Arial"/>
+                <w:sz w:val="28"/>
+                <w:szCs w:val="28"/>
+                <w:shd w:val="clear" w:color="auto" w:fill="FFFFFF"/>
+              </w:rPr>
+              <w:t>Update to bulk registration email notification to include source and destination information.</w:t>
             </w:r>
           </w:p>
           <w:p>
@@ -1737,350 +1951,12 @@
             </w:pPr>
             <w:r>
               <w:rPr>
-                <w:rFonts w:asciiTheme="minorHAnsi" w:hAnsiTheme="minorHAnsi"/>
-                <w:sz w:val="28"/>
-                <w:szCs w:val="28"/>
-              </w:rPr>
-              <w:t>Non-expired authentication token to support long running tasks</w:t>
-            </w:r>
-          </w:p>
-          <w:p>
-            <w:pPr>
-              <w:pStyle w:val="ListParagraph"/>
-              <w:numPr>
-                <w:ilvl w:val="0"/>
-                <w:numId w:val="4"/>
-              </w:numPr>
-              <w:spacing w:after="0"/>
-              <w:rPr>
-                <w:rFonts w:asciiTheme="minorHAnsi" w:hAnsiTheme="minorHAnsi"/>
-                <w:sz w:val="28"/>
-                <w:szCs w:val="28"/>
-              </w:rPr>
-            </w:pPr>
-            <w:r>
-              <w:rPr>
-                <w:rFonts w:asciiTheme="minorHAnsi" w:hAnsiTheme="minorHAnsi"/>
-                <w:b/>
-                <w:sz w:val="28"/>
-                <w:szCs w:val="28"/>
-              </w:rPr>
-              <w:t>Download</w:t>
-            </w:r>
-            <w:r>
-              <w:rPr>
-                <w:rFonts w:asciiTheme="minorHAnsi" w:hAnsiTheme="minorHAnsi"/>
-                <w:b/>
-                <w:sz w:val="28"/>
-                <w:szCs w:val="28"/>
-              </w:rPr>
-              <w:t>:</w:t>
-            </w:r>
-            <w:r>
-              <w:rPr>
-                <w:rFonts w:asciiTheme="minorHAnsi" w:hAnsiTheme="minorHAnsi"/>
-                <w:sz w:val="28"/>
-                <w:szCs w:val="28"/>
-              </w:rPr>
-              <w:t xml:space="preserve"> </w:t>
-            </w:r>
-          </w:p>
-          <w:p>
-            <w:pPr>
-              <w:pStyle w:val="ListParagraph"/>
-              <w:numPr>
-                <w:ilvl w:val="1"/>
-                <w:numId w:val="4"/>
-              </w:numPr>
-              <w:spacing w:after="0"/>
-              <w:rPr>
-                <w:rFonts w:asciiTheme="minorHAnsi" w:hAnsiTheme="minorHAnsi"/>
-                <w:sz w:val="28"/>
-                <w:szCs w:val="28"/>
-              </w:rPr>
-            </w:pPr>
-            <w:r>
-              <w:rPr>
-                <w:rFonts w:asciiTheme="minorHAnsi" w:hAnsiTheme="minorHAnsi"/>
-                <w:sz w:val="28"/>
-                <w:szCs w:val="28"/>
-              </w:rPr>
-              <w:t>Download through S3 pre-signed URL to improve performance</w:t>
-            </w:r>
-          </w:p>
-          <w:p>
-            <w:pPr>
-              <w:pStyle w:val="ListParagraph"/>
-              <w:numPr>
-                <w:ilvl w:val="1"/>
-                <w:numId w:val="4"/>
-              </w:numPr>
-              <w:spacing w:after="0"/>
-              <w:rPr>
-                <w:rFonts w:asciiTheme="minorHAnsi" w:hAnsiTheme="minorHAnsi"/>
-                <w:sz w:val="28"/>
-                <w:szCs w:val="28"/>
-              </w:rPr>
-            </w:pPr>
-            <w:r>
-              <w:rPr>
                 <w:rFonts w:asciiTheme="minorHAnsi" w:hAnsiTheme="minorHAnsi" w:cs="Arial"/>
                 <w:sz w:val="28"/>
                 <w:szCs w:val="28"/>
                 <w:shd w:val="clear" w:color="auto" w:fill="FFFFFF"/>
               </w:rPr>
-              <w:t>Option to overwrite existing files on Asynchronous download</w:t>
-            </w:r>
-          </w:p>
-          <w:p>
-            <w:pPr>
-              <w:pStyle w:val="ListParagraph"/>
-              <w:numPr>
-                <w:ilvl w:val="0"/>
-                <w:numId w:val="4"/>
-              </w:numPr>
-              <w:spacing w:after="0"/>
-              <w:rPr>
-                <w:rFonts w:asciiTheme="minorHAnsi" w:hAnsiTheme="minorHAnsi"/>
-                <w:sz w:val="28"/>
-                <w:szCs w:val="28"/>
-              </w:rPr>
-            </w:pPr>
-            <w:r>
-              <w:rPr>
-                <w:rFonts w:asciiTheme="minorHAnsi" w:hAnsiTheme="minorHAnsi"/>
-                <w:b/>
-                <w:sz w:val="28"/>
-                <w:szCs w:val="28"/>
-              </w:rPr>
-              <w:t>Globus:</w:t>
-            </w:r>
-            <w:r>
-              <w:rPr>
-                <w:rFonts w:asciiTheme="minorHAnsi" w:hAnsiTheme="minorHAnsi"/>
-                <w:sz w:val="28"/>
-                <w:szCs w:val="28"/>
-              </w:rPr>
-              <w:t xml:space="preserve"> </w:t>
-            </w:r>
-          </w:p>
-          <w:p>
-            <w:pPr>
-              <w:pStyle w:val="ListParagraph"/>
-              <w:numPr>
-                <w:ilvl w:val="1"/>
-                <w:numId w:val="4"/>
-              </w:numPr>
-              <w:spacing w:after="0"/>
-              <w:rPr>
-                <w:rFonts w:asciiTheme="minorHAnsi" w:hAnsiTheme="minorHAnsi"/>
-                <w:sz w:val="28"/>
-                <w:szCs w:val="28"/>
-              </w:rPr>
-            </w:pPr>
-            <w:r>
-              <w:rPr>
-                <w:rFonts w:asciiTheme="minorHAnsi" w:hAnsiTheme="minorHAnsi"/>
-                <w:sz w:val="28"/>
-                <w:szCs w:val="28"/>
-              </w:rPr>
-              <w:t xml:space="preserve">To address scalability and performance, HPC DME uses Globus groups with pool of application accounts. Each DOC is assigned with a Globus group. HPC DME manages the pooling of the accounts and assigning data transfer requests with in a group.  </w:t>
-            </w:r>
-          </w:p>
-          <w:p>
-            <w:pPr>
-              <w:pStyle w:val="ListParagraph"/>
-              <w:numPr>
-                <w:ilvl w:val="1"/>
-                <w:numId w:val="4"/>
-              </w:numPr>
-              <w:spacing w:after="0"/>
-              <w:rPr>
-                <w:rFonts w:asciiTheme="minorHAnsi" w:hAnsiTheme="minorHAnsi"/>
-                <w:sz w:val="28"/>
-                <w:szCs w:val="28"/>
-              </w:rPr>
-            </w:pPr>
-            <w:r>
-              <w:rPr>
-                <w:rFonts w:asciiTheme="minorHAnsi" w:hAnsiTheme="minorHAnsi" w:cs="Arial"/>
-                <w:sz w:val="28"/>
-                <w:szCs w:val="28"/>
-                <w:shd w:val="clear" w:color="auto" w:fill="FFFFFF"/>
-              </w:rPr>
-              <w:t>For upload, download tasks, report the effective transfer speed that is generated by Globus.</w:t>
-            </w:r>
-          </w:p>
-          <w:p>
-            <w:pPr>
-              <w:pStyle w:val="ListParagraph"/>
-              <w:numPr>
-                <w:ilvl w:val="0"/>
-                <w:numId w:val="4"/>
-              </w:numPr>
-              <w:spacing w:after="0"/>
-              <w:rPr>
-                <w:rFonts w:asciiTheme="minorHAnsi" w:hAnsiTheme="minorHAnsi"/>
-                <w:b/>
-                <w:sz w:val="28"/>
-                <w:szCs w:val="28"/>
-              </w:rPr>
-            </w:pPr>
-            <w:r>
-              <w:rPr>
-                <w:rFonts w:asciiTheme="minorHAnsi" w:hAnsiTheme="minorHAnsi"/>
-                <w:b/>
-                <w:sz w:val="28"/>
-                <w:szCs w:val="28"/>
-              </w:rPr>
-              <w:t>General:</w:t>
-            </w:r>
-          </w:p>
-          <w:p>
-            <w:pPr>
-              <w:pStyle w:val="ListParagraph"/>
-              <w:numPr>
-                <w:ilvl w:val="1"/>
-                <w:numId w:val="4"/>
-              </w:numPr>
-              <w:spacing w:after="0"/>
-              <w:rPr>
-                <w:rFonts w:asciiTheme="minorHAnsi" w:hAnsiTheme="minorHAnsi"/>
-                <w:sz w:val="28"/>
-                <w:szCs w:val="28"/>
-              </w:rPr>
-            </w:pPr>
-            <w:proofErr w:type="spellStart"/>
-            <w:r>
-              <w:rPr>
-                <w:rFonts w:asciiTheme="minorHAnsi" w:hAnsiTheme="minorHAnsi"/>
-                <w:sz w:val="28"/>
-                <w:szCs w:val="28"/>
-              </w:rPr>
-              <w:t>Keystore</w:t>
-            </w:r>
-            <w:proofErr w:type="spellEnd"/>
-            <w:r>
-              <w:rPr>
-                <w:rFonts w:asciiTheme="minorHAnsi" w:hAnsiTheme="minorHAnsi"/>
-                <w:sz w:val="28"/>
-                <w:szCs w:val="28"/>
-              </w:rPr>
-              <w:t xml:space="preserve"> update to import iRODS, </w:t>
-            </w:r>
-            <w:r>
-              <w:rPr>
-                <w:rFonts w:asciiTheme="minorHAnsi" w:hAnsiTheme="minorHAnsi"/>
-                <w:sz w:val="28"/>
-                <w:szCs w:val="28"/>
-              </w:rPr>
-              <w:t xml:space="preserve">Cleversafe, LDAP SSL Certs into </w:t>
-            </w:r>
-            <w:proofErr w:type="spellStart"/>
-            <w:r>
-              <w:rPr>
-                <w:rFonts w:asciiTheme="minorHAnsi" w:hAnsiTheme="minorHAnsi"/>
-                <w:sz w:val="28"/>
-                <w:szCs w:val="28"/>
-              </w:rPr>
-              <w:t>cacerts</w:t>
-            </w:r>
-            <w:proofErr w:type="spellEnd"/>
-            <w:r>
-              <w:rPr>
-                <w:rFonts w:asciiTheme="minorHAnsi" w:hAnsiTheme="minorHAnsi"/>
-                <w:sz w:val="28"/>
-                <w:szCs w:val="28"/>
-              </w:rPr>
-              <w:t xml:space="preserve"> through build process</w:t>
-            </w:r>
-          </w:p>
-          <w:p>
-            <w:pPr>
-              <w:pStyle w:val="ListParagraph"/>
-              <w:numPr>
-                <w:ilvl w:val="1"/>
-                <w:numId w:val="4"/>
-              </w:numPr>
-              <w:spacing w:after="0"/>
-              <w:rPr>
-                <w:rFonts w:asciiTheme="minorHAnsi" w:hAnsiTheme="minorHAnsi"/>
-                <w:sz w:val="28"/>
-                <w:szCs w:val="28"/>
-              </w:rPr>
-            </w:pPr>
-            <w:r>
-              <w:rPr>
-                <w:rFonts w:asciiTheme="minorHAnsi" w:hAnsiTheme="minorHAnsi" w:cs="Arial"/>
-                <w:sz w:val="28"/>
-                <w:szCs w:val="28"/>
-                <w:shd w:val="clear" w:color="auto" w:fill="FFFFFF"/>
-              </w:rPr>
-              <w:t>Update to bulk registration email notification to include source and destination information.</w:t>
-            </w:r>
-          </w:p>
-          <w:p>
-            <w:pPr>
-              <w:pStyle w:val="ListParagraph"/>
-              <w:numPr>
-                <w:ilvl w:val="1"/>
-                <w:numId w:val="4"/>
-              </w:numPr>
-              <w:spacing w:after="0"/>
-              <w:rPr>
-                <w:rFonts w:asciiTheme="minorHAnsi" w:hAnsiTheme="minorHAnsi"/>
-                <w:sz w:val="28"/>
-                <w:szCs w:val="28"/>
-              </w:rPr>
-            </w:pPr>
-            <w:r>
-              <w:rPr>
-                <w:rFonts w:asciiTheme="minorHAnsi" w:hAnsiTheme="minorHAnsi" w:cs="Arial"/>
-                <w:sz w:val="28"/>
-                <w:szCs w:val="28"/>
-                <w:shd w:val="clear" w:color="auto" w:fill="FFFFFF"/>
-              </w:rPr>
-              <w:t xml:space="preserve">Populate file sizes for </w:t>
-            </w:r>
-            <w:proofErr w:type="spellStart"/>
-            <w:r>
-              <w:rPr>
-                <w:rFonts w:asciiTheme="minorHAnsi" w:hAnsiTheme="minorHAnsi" w:cs="Arial"/>
-                <w:sz w:val="28"/>
-                <w:szCs w:val="28"/>
-                <w:shd w:val="clear" w:color="auto" w:fill="FFFFFF"/>
-              </w:rPr>
-              <w:t>dataObject</w:t>
-            </w:r>
-            <w:proofErr w:type="spellEnd"/>
-            <w:r>
-              <w:rPr>
-                <w:rFonts w:asciiTheme="minorHAnsi" w:hAnsiTheme="minorHAnsi" w:cs="Arial"/>
-                <w:sz w:val="28"/>
-                <w:szCs w:val="28"/>
-                <w:shd w:val="clear" w:color="auto" w:fill="FFFFFF"/>
-              </w:rPr>
-              <w:t xml:space="preserve"> populated using </w:t>
-            </w:r>
-            <w:proofErr w:type="spellStart"/>
-            <w:r>
-              <w:rPr>
-                <w:rFonts w:asciiTheme="minorHAnsi" w:hAnsiTheme="minorHAnsi" w:cs="Arial"/>
-                <w:sz w:val="28"/>
-                <w:szCs w:val="28"/>
-                <w:shd w:val="clear" w:color="auto" w:fill="FFFFFF"/>
-              </w:rPr>
-              <w:t>presigned</w:t>
-            </w:r>
-            <w:proofErr w:type="spellEnd"/>
-            <w:r>
-              <w:rPr>
-                <w:rFonts w:asciiTheme="minorHAnsi" w:hAnsiTheme="minorHAnsi" w:cs="Arial"/>
-                <w:sz w:val="28"/>
-                <w:szCs w:val="28"/>
-                <w:shd w:val="clear" w:color="auto" w:fill="FFFFFF"/>
-              </w:rPr>
-              <w:t xml:space="preserve"> S3 URL</w:t>
+              <w:t>Populate file sizes for dataObject populated using presigned S3 URL</w:t>
             </w:r>
           </w:p>
           <w:p>
@@ -2240,7 +2116,43 @@
                 <w:szCs w:val="28"/>
                 <w:shd w:val="clear" w:color="auto" w:fill="FFFFFF"/>
               </w:rPr>
-              <w:t>Optional Globus System Account</w:t>
+              <w:t>Make</w:t>
+            </w:r>
+            <w:r>
+              <w:rPr>
+                <w:rFonts w:cs="Arial"/>
+                <w:sz w:val="28"/>
+                <w:szCs w:val="28"/>
+                <w:shd w:val="clear" w:color="auto" w:fill="FFFFFF"/>
+              </w:rPr>
+              <w:t xml:space="preserve"> </w:t>
+            </w:r>
+            <w:r>
+              <w:rPr>
+                <w:rFonts w:cs="Arial"/>
+                <w:sz w:val="28"/>
+                <w:szCs w:val="28"/>
+                <w:shd w:val="clear" w:color="auto" w:fill="FFFFFF"/>
+              </w:rPr>
+              <w:t>Globus System Account</w:t>
+            </w:r>
+            <w:r>
+              <w:rPr>
+                <w:rFonts w:cs="Arial"/>
+                <w:sz w:val="28"/>
+                <w:szCs w:val="28"/>
+                <w:shd w:val="clear" w:color="auto" w:fill="FFFFFF"/>
+              </w:rPr>
+              <w:t xml:space="preserve"> </w:t>
+            </w:r>
+            <w:r>
+              <w:rPr>
+                <w:rFonts w:cs="Arial"/>
+                <w:sz w:val="28"/>
+                <w:szCs w:val="28"/>
+                <w:shd w:val="clear" w:color="auto" w:fill="FFFFFF"/>
+              </w:rPr>
+              <w:t>optional.</w:t>
             </w:r>
           </w:p>
           <w:p>
@@ -2257,8 +2169,6 @@
                 <w:szCs w:val="28"/>
               </w:rPr>
             </w:pPr>
-            <w:bookmarkStart w:id="0" w:name="_GoBack"/>
-            <w:bookmarkEnd w:id="0"/>
             <w:r>
               <w:rPr>
                 <w:rFonts w:cs="Arial"/>
@@ -2284,6 +2194,15 @@
               </w:rPr>
               <w:t>Remove extra slash (/) in the logical path</w:t>
             </w:r>
+            <w:r>
+              <w:rPr>
+                <w:rFonts w:cs="Arial"/>
+                <w:sz w:val="28"/>
+                <w:szCs w:val="28"/>
+                <w:shd w:val="clear" w:color="auto" w:fill="FFFFFF"/>
+              </w:rPr>
+              <w:t xml:space="preserve"> for bulk registration or download.</w:t>
+            </w:r>
           </w:p>
           <w:p>
             <w:pPr>
@@ -2322,6 +2241,7 @@
                 <w:sz w:val="28"/>
                 <w:szCs w:val="28"/>
               </w:rPr>
+              <w:lastRenderedPageBreak/>
               <w:t>================================================================</w:t>
             </w:r>
           </w:p>
@@ -2768,6 +2688,7 @@
                 <w:rFonts w:ascii="Calibri" w:hAnsi="Calibri"/>
                 <w:sz w:val="28"/>
                 <w:szCs w:val="28"/>
+                <w:u w:val="single"/>
               </w:rPr>
             </w:pPr>
             <w:hyperlink r:id="rId8" w:history="1">
@@ -2957,7 +2878,6 @@
                 <w:rPr>
                   <w:rStyle w:val="Hyperlink"/>
                   <w:rFonts w:ascii="Calibri" w:hAnsi="Calibri"/>
-                  <w:color w:val="auto"/>
                   <w:sz w:val="28"/>
                   <w:szCs w:val="28"/>
                 </w:rPr>
@@ -3007,7 +2927,6 @@
                 <w:rPr>
                   <w:rStyle w:val="Hyperlink"/>
                   <w:rFonts w:ascii="Calibri" w:hAnsi="Calibri"/>
-                  <w:color w:val="auto"/>
                   <w:sz w:val="28"/>
                   <w:szCs w:val="28"/>
                 </w:rPr>
@@ -3040,6 +2959,7 @@
                 <w:sz w:val="28"/>
                 <w:szCs w:val="28"/>
               </w:rPr>
+              <w:lastRenderedPageBreak/>
               <w:t>iRODS Open Source Data Management Software home page:</w:t>
             </w:r>
           </w:p>
@@ -3057,11 +2977,28 @@
                 <w:rPr>
                   <w:rStyle w:val="Hyperlink"/>
                   <w:rFonts w:ascii="Calibri" w:hAnsi="Calibri"/>
-                  <w:color w:val="auto"/>
                   <w:sz w:val="28"/>
                   <w:szCs w:val="28"/>
                 </w:rPr>
-                <w:t>https://irods.org/</w:t>
+                <w:t>https://iro</w:t>
+              </w:r>
+              <w:r>
+                <w:rPr>
+                  <w:rStyle w:val="Hyperlink"/>
+                  <w:rFonts w:ascii="Calibri" w:hAnsi="Calibri"/>
+                  <w:sz w:val="28"/>
+                  <w:szCs w:val="28"/>
+                </w:rPr>
+                <w:t>d</w:t>
+              </w:r>
+              <w:r>
+                <w:rPr>
+                  <w:rStyle w:val="Hyperlink"/>
+                  <w:rFonts w:ascii="Calibri" w:hAnsi="Calibri"/>
+                  <w:sz w:val="28"/>
+                  <w:szCs w:val="28"/>
+                </w:rPr>
+                <w:t>s.org/</w:t>
               </w:r>
             </w:hyperlink>
           </w:p>
@@ -3107,7 +3044,6 @@
                 <w:rPr>
                   <w:rStyle w:val="Hyperlink"/>
                   <w:rFonts w:ascii="Calibri" w:hAnsi="Calibri"/>
-                  <w:color w:val="auto"/>
                   <w:sz w:val="28"/>
                   <w:szCs w:val="28"/>
                 </w:rPr>
@@ -3119,6 +3055,7 @@
       </w:tr>
       <w:tr>
         <w:trPr>
+          <w:trHeight w:val="981"/>
           <w:tblCellSpacing w:w="0" w:type="dxa"/>
         </w:trPr>
         <w:tc>
@@ -3126,6 +3063,55 @@
             <w:tcW w:w="9090" w:type="dxa"/>
             <w:vAlign w:val="center"/>
           </w:tcPr>
+          <w:p>
+            <w:pPr>
+              <w:spacing w:after="0" w:line="240" w:lineRule="auto"/>
+              <w:rPr>
+                <w:rFonts w:ascii="Calibri" w:hAnsi="Calibri"/>
+                <w:sz w:val="28"/>
+                <w:szCs w:val="28"/>
+              </w:rPr>
+            </w:pPr>
+          </w:p>
+          <w:p>
+            <w:pPr>
+              <w:spacing w:after="0" w:line="240" w:lineRule="auto"/>
+              <w:rPr>
+                <w:rFonts w:ascii="Calibri" w:hAnsi="Calibri"/>
+                <w:sz w:val="28"/>
+                <w:szCs w:val="28"/>
+              </w:rPr>
+            </w:pPr>
+            <w:r>
+              <w:rPr>
+                <w:rFonts w:ascii="Calibri" w:hAnsi="Calibri"/>
+                <w:sz w:val="28"/>
+                <w:szCs w:val="28"/>
+              </w:rPr>
+              <w:t>Globus:</w:t>
+            </w:r>
+          </w:p>
+          <w:p>
+            <w:pPr>
+              <w:spacing w:after="0" w:line="240" w:lineRule="auto"/>
+              <w:rPr>
+                <w:rFonts w:ascii="Calibri" w:hAnsi="Calibri"/>
+                <w:sz w:val="28"/>
+                <w:szCs w:val="28"/>
+              </w:rPr>
+            </w:pPr>
+            <w:hyperlink r:id="rId13" w:history="1">
+              <w:r>
+                <w:rPr>
+                  <w:rStyle w:val="Hyperlink"/>
+                  <w:rFonts w:ascii="Calibri" w:hAnsi="Calibri"/>
+                  <w:sz w:val="28"/>
+                  <w:szCs w:val="28"/>
+                </w:rPr>
+                <w:t>https://www.globus.org</w:t>
+              </w:r>
+            </w:hyperlink>
+          </w:p>
           <w:p>
             <w:pPr>
               <w:spacing w:after="0" w:line="240" w:lineRule="auto"/>
@@ -3151,8 +3137,8 @@
 </file>
 
 <file path=word/numbering.xml><?xml version="1.0" encoding="utf-8"?>
-<w:numbering xmlns:wpc="http://schemas.microsoft.com/office/word/2010/wordprocessingCanvas" xmlns:cx="http://schemas.microsoft.com/office/drawing/2014/chartex" xmlns:cx1="http://schemas.microsoft.com/office/drawing/2015/9/8/chartex" xmlns:cx2="http://schemas.microsoft.com/office/drawing/2015/10/21/chartex" xmlns:cx3="http://schemas.microsoft.com/office/drawing/2016/5/9/chartex" xmlns:cx4="http://schemas.microsoft.com/office/drawing/2016/5/10/chartex" xmlns:cx5="http://schemas.microsoft.com/office/drawing/2016/5/11/chartex" xmlns:cx6="http://schemas.microsoft.com/office/drawing/2016/5/12/chartex" xmlns:cx7="http://schemas.microsoft.com/office/drawing/2016/5/13/chartex" xmlns:cx8="http://schemas.microsoft.com/office/drawing/2016/5/14/chartex" xmlns:mc="http://schemas.openxmlformats.org/markup-compatibility/2006" xmlns:aink="http://schemas.microsoft.com/office/drawing/2016/ink" xmlns:am3d="http://schemas.microsoft.com/office/drawing/2017/model3d" xmlns:o="urn:schemas-microsoft-com:office:office" xmlns:r="http://schemas.openxmlformats.org/officeDocument/2006/relationships" xmlns:m="http://schemas.openxmlformats.org/officeDocument/2006/math" xmlns:v="urn:schemas-microsoft-com:vml" xmlns:wp14="http://schemas.microsoft.com/office/word/2010/wordprocessingDrawing" xmlns:wp="http://schemas.openxmlformats.org/drawingml/2006/wordprocessingDrawing" xmlns:w10="urn:schemas-microsoft-com:office:word" xmlns:w="http://schemas.openxmlformats.org/wordprocessingml/2006/main" xmlns:w14="http://schemas.microsoft.com/office/word/2010/wordml" xmlns:w15="http://schemas.microsoft.com/office/word/2012/wordml" xmlns:w16cid="http://schemas.microsoft.com/office/word/2016/wordml/cid" xmlns:w16se="http://schemas.microsoft.com/office/word/2015/wordml/symex" xmlns:wpg="http://schemas.microsoft.com/office/word/2010/wordprocessingGroup" xmlns:wpi="http://schemas.microsoft.com/office/word/2010/wordprocessingInk" xmlns:wne="http://schemas.microsoft.com/office/word/2006/wordml" xmlns:wps="http://schemas.microsoft.com/office/word/2010/wordprocessingShape" mc:Ignorable="w14 w15 w16se w16cid wp14">
-  <w:abstractNum w:abstractNumId="0" w15:restartNumberingAfterBreak="0">
+<w:numbering xmlns:wpc="http://schemas.microsoft.com/office/word/2010/wordprocessingCanvas" xmlns:mo="http://schemas.microsoft.com/office/mac/office/2008/main" xmlns:mc="http://schemas.openxmlformats.org/markup-compatibility/2006" xmlns:mv="urn:schemas-microsoft-com:mac:vml" xmlns:o="urn:schemas-microsoft-com:office:office" xmlns:r="http://schemas.openxmlformats.org/officeDocument/2006/relationships" xmlns:m="http://schemas.openxmlformats.org/officeDocument/2006/math" xmlns:v="urn:schemas-microsoft-com:vml" xmlns:wp14="http://schemas.microsoft.com/office/word/2010/wordprocessingDrawing" xmlns:wp="http://schemas.openxmlformats.org/drawingml/2006/wordprocessingDrawing" xmlns:w10="urn:schemas-microsoft-com:office:word" xmlns:w="http://schemas.openxmlformats.org/wordprocessingml/2006/main" xmlns:w14="http://schemas.microsoft.com/office/word/2010/wordml" xmlns:w15="http://schemas.microsoft.com/office/word/2012/wordml" xmlns:wpg="http://schemas.microsoft.com/office/word/2010/wordprocessingGroup" xmlns:wpi="http://schemas.microsoft.com/office/word/2010/wordprocessingInk" xmlns:wne="http://schemas.microsoft.com/office/word/2006/wordml" xmlns:wps="http://schemas.microsoft.com/office/word/2010/wordprocessingShape" mc:Ignorable="w14 w15 wp14">
+  <w:abstractNum w:abstractNumId="0">
     <w:nsid w:val="04DB714E"/>
     <w:multiLevelType w:val="multilevel"/>
     <w:tmpl w:val="0F44E9C6"/>
@@ -3265,7 +3251,7 @@
       </w:pPr>
     </w:lvl>
   </w:abstractNum>
-  <w:abstractNum w:abstractNumId="1" w15:restartNumberingAfterBreak="0">
+  <w:abstractNum w:abstractNumId="1">
     <w:nsid w:val="051A6BDF"/>
     <w:multiLevelType w:val="multilevel"/>
     <w:tmpl w:val="56BA7C4C"/>
@@ -3378,7 +3364,7 @@
       </w:pPr>
     </w:lvl>
   </w:abstractNum>
-  <w:abstractNum w:abstractNumId="2" w15:restartNumberingAfterBreak="0">
+  <w:abstractNum w:abstractNumId="2">
     <w:nsid w:val="0CF67DDD"/>
     <w:multiLevelType w:val="multilevel"/>
     <w:tmpl w:val="9A6ED3E0"/>
@@ -3527,7 +3513,7 @@
       </w:rPr>
     </w:lvl>
   </w:abstractNum>
-  <w:abstractNum w:abstractNumId="3" w15:restartNumberingAfterBreak="0">
+  <w:abstractNum w:abstractNumId="3">
     <w:nsid w:val="10E848A5"/>
     <w:multiLevelType w:val="multilevel"/>
     <w:tmpl w:val="2932B432"/>
@@ -3640,7 +3626,7 @@
       </w:pPr>
     </w:lvl>
   </w:abstractNum>
-  <w:abstractNum w:abstractNumId="4" w15:restartNumberingAfterBreak="0">
+  <w:abstractNum w:abstractNumId="4">
     <w:nsid w:val="23192A0B"/>
     <w:multiLevelType w:val="hybridMultilevel"/>
     <w:tmpl w:val="559220A2"/>
@@ -3753,7 +3739,7 @@
       </w:rPr>
     </w:lvl>
   </w:abstractNum>
-  <w:abstractNum w:abstractNumId="5" w15:restartNumberingAfterBreak="0">
+  <w:abstractNum w:abstractNumId="5">
     <w:nsid w:val="23B042F0"/>
     <w:multiLevelType w:val="multilevel"/>
     <w:tmpl w:val="750831E6"/>
@@ -3902,7 +3888,7 @@
       </w:rPr>
     </w:lvl>
   </w:abstractNum>
-  <w:abstractNum w:abstractNumId="6" w15:restartNumberingAfterBreak="0">
+  <w:abstractNum w:abstractNumId="6">
     <w:nsid w:val="3BC827C8"/>
     <w:multiLevelType w:val="multilevel"/>
     <w:tmpl w:val="B158018E"/>
@@ -4015,7 +4001,7 @@
       </w:pPr>
     </w:lvl>
   </w:abstractNum>
-  <w:abstractNum w:abstractNumId="7" w15:restartNumberingAfterBreak="0">
+  <w:abstractNum w:abstractNumId="7">
     <w:nsid w:val="3ED128BB"/>
     <w:multiLevelType w:val="multilevel"/>
     <w:tmpl w:val="96FA824A"/>
@@ -4164,7 +4150,7 @@
       </w:rPr>
     </w:lvl>
   </w:abstractNum>
-  <w:abstractNum w:abstractNumId="8" w15:restartNumberingAfterBreak="0">
+  <w:abstractNum w:abstractNumId="8">
     <w:nsid w:val="424633D2"/>
     <w:multiLevelType w:val="multilevel"/>
     <w:tmpl w:val="84867DD0"/>
@@ -4313,7 +4299,7 @@
       </w:rPr>
     </w:lvl>
   </w:abstractNum>
-  <w:abstractNum w:abstractNumId="9" w15:restartNumberingAfterBreak="0">
+  <w:abstractNum w:abstractNumId="9">
     <w:nsid w:val="46C666C2"/>
     <w:multiLevelType w:val="hybridMultilevel"/>
     <w:tmpl w:val="E01C1FD2"/>
@@ -4426,7 +4412,7 @@
       </w:rPr>
     </w:lvl>
   </w:abstractNum>
-  <w:abstractNum w:abstractNumId="10" w15:restartNumberingAfterBreak="0">
+  <w:abstractNum w:abstractNumId="10">
     <w:nsid w:val="51EC1F03"/>
     <w:multiLevelType w:val="multilevel"/>
     <w:tmpl w:val="C1CA1122"/>
@@ -4539,7 +4525,7 @@
       </w:pPr>
     </w:lvl>
   </w:abstractNum>
-  <w:abstractNum w:abstractNumId="11" w15:restartNumberingAfterBreak="0">
+  <w:abstractNum w:abstractNumId="11">
     <w:nsid w:val="7E803F3E"/>
     <w:multiLevelType w:val="hybridMultilevel"/>
     <w:tmpl w:val="89201EEE"/>
@@ -4652,7 +4638,7 @@
       </w:rPr>
     </w:lvl>
   </w:abstractNum>
-  <w:abstractNum w:abstractNumId="12" w15:restartNumberingAfterBreak="0">
+  <w:abstractNum w:abstractNumId="12">
     <w:nsid w:val="7FB22B29"/>
     <w:multiLevelType w:val="multilevel"/>
     <w:tmpl w:val="F1FCE446"/>
@@ -4844,7 +4830,7 @@
 </file>
 
 <file path=word/styles.xml><?xml version="1.0" encoding="utf-8"?>
-<w:styles xmlns:mc="http://schemas.openxmlformats.org/markup-compatibility/2006" xmlns:r="http://schemas.openxmlformats.org/officeDocument/2006/relationships" xmlns:w="http://schemas.openxmlformats.org/wordprocessingml/2006/main" xmlns:w14="http://schemas.microsoft.com/office/word/2010/wordml" xmlns:w15="http://schemas.microsoft.com/office/word/2012/wordml" xmlns:w16cid="http://schemas.microsoft.com/office/word/2016/wordml/cid" xmlns:w16se="http://schemas.microsoft.com/office/word/2015/wordml/symex" mc:Ignorable="w14 w15 w16se w16cid">
+<w:styles xmlns:mc="http://schemas.openxmlformats.org/markup-compatibility/2006" xmlns:r="http://schemas.openxmlformats.org/officeDocument/2006/relationships" xmlns:w="http://schemas.openxmlformats.org/wordprocessingml/2006/main" xmlns:w14="http://schemas.microsoft.com/office/word/2010/wordml" xmlns:w15="http://schemas.microsoft.com/office/word/2012/wordml" mc:Ignorable="w14 w15">
   <w:docDefaults>
     <w:rPrDefault>
       <w:rPr>
@@ -4860,7 +4846,7 @@
       </w:pPr>
     </w:pPrDefault>
   </w:docDefaults>
-  <w:latentStyles w:defLockedState="0" w:defUIPriority="99" w:defSemiHidden="0" w:defUnhideWhenUsed="0" w:defQFormat="0" w:count="375">
+  <w:latentStyles w:defLockedState="0" w:defUIPriority="99" w:defSemiHidden="0" w:defUnhideWhenUsed="0" w:defQFormat="0" w:count="382">
     <w:lsdException w:name="Normal" w:uiPriority="0" w:qFormat="1"/>
     <w:lsdException w:name="heading 1" w:uiPriority="9" w:qFormat="1"/>
     <w:lsdException w:name="heading 2" w:semiHidden="1" w:uiPriority="9" w:unhideWhenUsed="1" w:qFormat="1"/>
@@ -5234,8 +5220,6 @@
     <w:lsdException w:name="List Table 7 Colorful Accent 6" w:uiPriority="52"/>
     <w:lsdException w:name="Mention" w:semiHidden="1" w:unhideWhenUsed="1"/>
     <w:lsdException w:name="Smart Hyperlink" w:semiHidden="1" w:unhideWhenUsed="1"/>
-    <w:lsdException w:name="Hashtag" w:semiHidden="1" w:unhideWhenUsed="1"/>
-    <w:lsdException w:name="Unresolved Mention" w:semiHidden="1" w:unhideWhenUsed="1"/>
   </w:latentStyles>
   <w:style w:type="paragraph" w:default="1" w:styleId="Normal">
     <w:name w:val="Normal"/>

</xml_diff>